<commit_message>
rapport et manuel, a completer par vous meme si vous pensez a des trucs
</commit_message>
<xml_diff>
--- a/Implementation/Rapports et rendus/manuel d'utilisation.docx
+++ b/Implementation/Rapports et rendus/manuel d'utilisation.docx
@@ -2999,6 +2999,665 @@
       <w:r>
         <w:t>sans espace.</w:t>
       </w:r>
+    </w:p>
+    <w:p>
+      <w:pPr>
+        <w:pStyle w:val="Titre1"/>
+      </w:pPr>
+      <w:r>
+        <w:lastRenderedPageBreak/>
+        <w:t>Abonnements déjà créés</w:t>
+      </w:r>
+    </w:p>
+    <w:p>
+      <w:pPr>
+        <w:ind w:left="432"/>
+      </w:pPr>
+      <w:r>
+        <w:t>Dans la rubrique Acheter/Renouveler un abonnement, vous aurez l’occasion d’acheter un nouvel abonnement ou d’en renouveler un existant. La création d’un abonnement va être définitive, dans le sens où l’abonnement sera ajouté à la base de données. Afin de faciliter la simulation du distributeur, nous avons déjà créé quelques abonnements que je vais citer ci-dessous :</w:t>
+      </w:r>
+    </w:p>
+    <w:tbl>
+      <w:tblPr>
+        <w:tblStyle w:val="Grilledutableau"/>
+        <w:tblW w:w="11766" w:type="dxa"/>
+        <w:tblInd w:w="-743" w:type="dxa"/>
+        <w:tblLayout w:type="fixed"/>
+        <w:tblLook w:val="04A0" w:firstRow="1" w:lastRow="0" w:firstColumn="1" w:lastColumn="0" w:noHBand="0" w:noVBand="1"/>
+      </w:tblPr>
+      <w:tblGrid>
+        <w:gridCol w:w="567"/>
+        <w:gridCol w:w="1844"/>
+        <w:gridCol w:w="1559"/>
+        <w:gridCol w:w="1134"/>
+        <w:gridCol w:w="1559"/>
+        <w:gridCol w:w="992"/>
+        <w:gridCol w:w="1134"/>
+        <w:gridCol w:w="1985"/>
+        <w:gridCol w:w="992"/>
+      </w:tblGrid>
+      <w:tr>
+        <w:tc>
+          <w:tcPr>
+            <w:tcW w:w="567" w:type="dxa"/>
+          </w:tcPr>
+          <w:p>
+            <w:pPr>
+              <w:jc w:val="center"/>
+              <w:rPr>
+                <w:b/>
+              </w:rPr>
+            </w:pPr>
+            <w:r>
+              <w:rPr>
+                <w:b/>
+              </w:rPr>
+              <w:t>N°</w:t>
+            </w:r>
+          </w:p>
+        </w:tc>
+        <w:tc>
+          <w:tcPr>
+            <w:tcW w:w="1844" w:type="dxa"/>
+          </w:tcPr>
+          <w:p>
+            <w:pPr>
+              <w:jc w:val="center"/>
+              <w:rPr>
+                <w:b/>
+              </w:rPr>
+            </w:pPr>
+            <w:r>
+              <w:rPr>
+                <w:b/>
+              </w:rPr>
+              <w:t>NOM</w:t>
+            </w:r>
+          </w:p>
+        </w:tc>
+        <w:tc>
+          <w:tcPr>
+            <w:tcW w:w="1559" w:type="dxa"/>
+          </w:tcPr>
+          <w:p>
+            <w:pPr>
+              <w:jc w:val="center"/>
+              <w:rPr>
+                <w:b/>
+              </w:rPr>
+            </w:pPr>
+            <w:r>
+              <w:rPr>
+                <w:b/>
+              </w:rPr>
+              <w:t>REG. NAT.</w:t>
+            </w:r>
+          </w:p>
+        </w:tc>
+        <w:tc>
+          <w:tcPr>
+            <w:tcW w:w="1134" w:type="dxa"/>
+          </w:tcPr>
+          <w:p>
+            <w:pPr>
+              <w:jc w:val="center"/>
+              <w:rPr>
+                <w:b/>
+              </w:rPr>
+            </w:pPr>
+            <w:r>
+              <w:rPr>
+                <w:b/>
+              </w:rPr>
+              <w:t>SOURCE</w:t>
+            </w:r>
+          </w:p>
+        </w:tc>
+        <w:tc>
+          <w:tcPr>
+            <w:tcW w:w="1559" w:type="dxa"/>
+          </w:tcPr>
+          <w:p>
+            <w:pPr>
+              <w:jc w:val="center"/>
+              <w:rPr>
+                <w:b/>
+              </w:rPr>
+            </w:pPr>
+            <w:r>
+              <w:rPr>
+                <w:b/>
+              </w:rPr>
+              <w:t>DESTINATION</w:t>
+            </w:r>
+          </w:p>
+        </w:tc>
+        <w:tc>
+          <w:tcPr>
+            <w:tcW w:w="992" w:type="dxa"/>
+          </w:tcPr>
+          <w:p>
+            <w:pPr>
+              <w:jc w:val="center"/>
+              <w:rPr>
+                <w:b/>
+              </w:rPr>
+            </w:pPr>
+            <w:r>
+              <w:rPr>
+                <w:b/>
+              </w:rPr>
+              <w:t>DATE</w:t>
+            </w:r>
+          </w:p>
+        </w:tc>
+        <w:tc>
+          <w:tcPr>
+            <w:tcW w:w="1134" w:type="dxa"/>
+          </w:tcPr>
+          <w:p>
+            <w:pPr>
+              <w:jc w:val="center"/>
+              <w:rPr>
+                <w:b/>
+              </w:rPr>
+            </w:pPr>
+            <w:r>
+              <w:rPr>
+                <w:b/>
+              </w:rPr>
+              <w:t>TYPE</w:t>
+            </w:r>
+          </w:p>
+        </w:tc>
+        <w:tc>
+          <w:tcPr>
+            <w:tcW w:w="1985" w:type="dxa"/>
+          </w:tcPr>
+          <w:p>
+            <w:pPr>
+              <w:jc w:val="center"/>
+              <w:rPr>
+                <w:b/>
+              </w:rPr>
+            </w:pPr>
+            <w:r>
+              <w:rPr>
+                <w:b/>
+              </w:rPr>
+              <w:t>REDUCTION</w:t>
+            </w:r>
+          </w:p>
+        </w:tc>
+        <w:tc>
+          <w:tcPr>
+            <w:tcW w:w="992" w:type="dxa"/>
+          </w:tcPr>
+          <w:p>
+            <w:pPr>
+              <w:jc w:val="center"/>
+              <w:rPr>
+                <w:b/>
+              </w:rPr>
+            </w:pPr>
+            <w:r>
+              <w:rPr>
+                <w:b/>
+              </w:rPr>
+              <w:t>CLASSE</w:t>
+            </w:r>
+          </w:p>
+        </w:tc>
+      </w:tr>
+      <w:tr>
+        <w:tc>
+          <w:tcPr>
+            <w:tcW w:w="567" w:type="dxa"/>
+          </w:tcPr>
+          <w:p>
+            <w:pPr>
+              <w:jc w:val="center"/>
+            </w:pPr>
+            <w:r>
+              <w:t>1</w:t>
+            </w:r>
+          </w:p>
+        </w:tc>
+        <w:tc>
+          <w:tcPr>
+            <w:tcW w:w="1844" w:type="dxa"/>
+          </w:tcPr>
+          <w:p>
+            <w:pPr>
+              <w:jc w:val="center"/>
+            </w:pPr>
+            <w:r>
+              <w:t>VICTOR VERHOYE</w:t>
+            </w:r>
+          </w:p>
+        </w:tc>
+        <w:tc>
+          <w:tcPr>
+            <w:tcW w:w="1559" w:type="dxa"/>
+          </w:tcPr>
+          <w:p>
+            <w:pPr>
+              <w:jc w:val="center"/>
+            </w:pPr>
+            <w:r>
+              <w:t>98030727344</w:t>
+            </w:r>
+          </w:p>
+        </w:tc>
+        <w:tc>
+          <w:tcPr>
+            <w:tcW w:w="1134" w:type="dxa"/>
+          </w:tcPr>
+          <w:p>
+            <w:pPr>
+              <w:jc w:val="center"/>
+            </w:pPr>
+            <w:r>
+              <w:t>TOURNAI</w:t>
+            </w:r>
+          </w:p>
+        </w:tc>
+        <w:tc>
+          <w:tcPr>
+            <w:tcW w:w="1559" w:type="dxa"/>
+          </w:tcPr>
+          <w:p>
+            <w:pPr>
+              <w:jc w:val="center"/>
+            </w:pPr>
+            <w:r>
+              <w:t>MONS</w:t>
+            </w:r>
+          </w:p>
+        </w:tc>
+        <w:tc>
+          <w:tcPr>
+            <w:tcW w:w="992" w:type="dxa"/>
+          </w:tcPr>
+          <w:p>
+            <w:pPr>
+              <w:jc w:val="center"/>
+              <w:rPr>
+                <w:highlight w:val="yellow"/>
+              </w:rPr>
+            </w:pPr>
+            <w:r>
+              <w:rPr>
+                <w:highlight w:val="yellow"/>
+              </w:rPr>
+              <w:t>-- /--/----</w:t>
+            </w:r>
+          </w:p>
+        </w:tc>
+        <w:tc>
+          <w:tcPr>
+            <w:tcW w:w="1134" w:type="dxa"/>
+          </w:tcPr>
+          <w:p>
+            <w:pPr>
+              <w:jc w:val="center"/>
+            </w:pPr>
+            <w:r>
+              <w:t>Standard</w:t>
+            </w:r>
+          </w:p>
+        </w:tc>
+        <w:tc>
+          <w:tcPr>
+            <w:tcW w:w="1985" w:type="dxa"/>
+          </w:tcPr>
+          <w:p>
+            <w:pPr>
+              <w:jc w:val="center"/>
+            </w:pPr>
+            <w:r>
+              <w:t>Aucune</w:t>
+            </w:r>
+          </w:p>
+        </w:tc>
+        <w:tc>
+          <w:tcPr>
+            <w:tcW w:w="992" w:type="dxa"/>
+          </w:tcPr>
+          <w:p>
+            <w:pPr>
+              <w:jc w:val="center"/>
+            </w:pPr>
+            <w:r>
+              <w:t>2</w:t>
+            </w:r>
+          </w:p>
+        </w:tc>
+      </w:tr>
+      <w:tr>
+        <w:trPr>
+          <w:trHeight w:val="267"/>
+        </w:trPr>
+        <w:tc>
+          <w:tcPr>
+            <w:tcW w:w="567" w:type="dxa"/>
+          </w:tcPr>
+          <w:p>
+            <w:pPr>
+              <w:jc w:val="center"/>
+            </w:pPr>
+            <w:r>
+              <w:t>2</w:t>
+            </w:r>
+          </w:p>
+        </w:tc>
+        <w:tc>
+          <w:tcPr>
+            <w:tcW w:w="1844" w:type="dxa"/>
+          </w:tcPr>
+          <w:p>
+            <w:pPr>
+              <w:jc w:val="center"/>
+            </w:pPr>
+            <w:r>
+              <w:t>THEO DAIX</w:t>
+            </w:r>
+          </w:p>
+        </w:tc>
+        <w:tc>
+          <w:tcPr>
+            <w:tcW w:w="1559" w:type="dxa"/>
+          </w:tcPr>
+          <w:p>
+            <w:pPr>
+              <w:jc w:val="center"/>
+            </w:pPr>
+            <w:r>
+              <w:t>99031246316</w:t>
+            </w:r>
+          </w:p>
+        </w:tc>
+        <w:tc>
+          <w:tcPr>
+            <w:tcW w:w="1134" w:type="dxa"/>
+          </w:tcPr>
+          <w:p>
+            <w:pPr>
+              <w:jc w:val="center"/>
+            </w:pPr>
+            <w:r>
+              <w:t>ANVERS</w:t>
+            </w:r>
+          </w:p>
+        </w:tc>
+        <w:tc>
+          <w:tcPr>
+            <w:tcW w:w="1559" w:type="dxa"/>
+          </w:tcPr>
+          <w:p>
+            <w:pPr>
+              <w:jc w:val="center"/>
+            </w:pPr>
+            <w:r>
+              <w:t>MONS</w:t>
+            </w:r>
+          </w:p>
+        </w:tc>
+        <w:tc>
+          <w:tcPr>
+            <w:tcW w:w="992" w:type="dxa"/>
+          </w:tcPr>
+          <w:p>
+            <w:pPr>
+              <w:jc w:val="center"/>
+              <w:rPr>
+                <w:highlight w:val="yellow"/>
+              </w:rPr>
+            </w:pPr>
+            <w:r>
+              <w:rPr>
+                <w:highlight w:val="yellow"/>
+              </w:rPr>
+              <w:t>--/--/----</w:t>
+            </w:r>
+          </w:p>
+        </w:tc>
+        <w:tc>
+          <w:tcPr>
+            <w:tcW w:w="1134" w:type="dxa"/>
+          </w:tcPr>
+          <w:p>
+            <w:pPr>
+              <w:jc w:val="center"/>
+            </w:pPr>
+            <w:r>
+              <w:t>Enfant</w:t>
+            </w:r>
+          </w:p>
+        </w:tc>
+        <w:tc>
+          <w:tcPr>
+            <w:tcW w:w="1985" w:type="dxa"/>
+          </w:tcPr>
+          <w:p>
+            <w:pPr>
+              <w:jc w:val="center"/>
+            </w:pPr>
+            <w:r>
+              <w:t>Parent employé</w:t>
+            </w:r>
+          </w:p>
+        </w:tc>
+        <w:tc>
+          <w:tcPr>
+            <w:tcW w:w="992" w:type="dxa"/>
+          </w:tcPr>
+          <w:p>
+            <w:pPr>
+              <w:jc w:val="center"/>
+            </w:pPr>
+            <w:r>
+              <w:t>1</w:t>
+            </w:r>
+          </w:p>
+        </w:tc>
+      </w:tr>
+      <w:tr>
+        <w:tc>
+          <w:tcPr>
+            <w:tcW w:w="567" w:type="dxa"/>
+          </w:tcPr>
+          <w:p>
+            <w:pPr>
+              <w:jc w:val="center"/>
+            </w:pPr>
+            <w:r>
+              <w:t>3</w:t>
+            </w:r>
+          </w:p>
+        </w:tc>
+        <w:tc>
+          <w:tcPr>
+            <w:tcW w:w="1844" w:type="dxa"/>
+          </w:tcPr>
+          <w:p>
+            <w:pPr>
+              <w:jc w:val="center"/>
+            </w:pPr>
+            <w:r>
+              <w:t>ALLAN DUBRULLE</w:t>
+            </w:r>
+          </w:p>
+        </w:tc>
+        <w:tc>
+          <w:tcPr>
+            <w:tcW w:w="1559" w:type="dxa"/>
+          </w:tcPr>
+          <w:p>
+            <w:pPr>
+              <w:jc w:val="center"/>
+            </w:pPr>
+            <w:r>
+              <w:t>98061925641</w:t>
+            </w:r>
+          </w:p>
+        </w:tc>
+        <w:tc>
+          <w:tcPr>
+            <w:tcW w:w="1134" w:type="dxa"/>
+          </w:tcPr>
+          <w:p>
+            <w:pPr>
+              <w:jc w:val="center"/>
+            </w:pPr>
+            <w:r>
+              <w:t xml:space="preserve">ATH </w:t>
+            </w:r>
+          </w:p>
+        </w:tc>
+        <w:tc>
+          <w:tcPr>
+            <w:tcW w:w="1559" w:type="dxa"/>
+          </w:tcPr>
+          <w:p>
+            <w:pPr>
+              <w:jc w:val="center"/>
+            </w:pPr>
+            <w:r>
+              <w:t>MONS</w:t>
+            </w:r>
+          </w:p>
+        </w:tc>
+        <w:tc>
+          <w:tcPr>
+            <w:tcW w:w="992" w:type="dxa"/>
+          </w:tcPr>
+          <w:p>
+            <w:pPr>
+              <w:jc w:val="center"/>
+              <w:rPr>
+                <w:highlight w:val="yellow"/>
+              </w:rPr>
+            </w:pPr>
+            <w:r>
+              <w:rPr>
+                <w:highlight w:val="yellow"/>
+              </w:rPr>
+              <w:t>--/--/----</w:t>
+            </w:r>
+          </w:p>
+        </w:tc>
+        <w:tc>
+          <w:tcPr>
+            <w:tcW w:w="1134" w:type="dxa"/>
+          </w:tcPr>
+          <w:p>
+            <w:pPr>
+              <w:jc w:val="center"/>
+            </w:pPr>
+            <w:r>
+              <w:t>Vélo</w:t>
+            </w:r>
+          </w:p>
+        </w:tc>
+        <w:tc>
+          <w:tcPr>
+            <w:tcW w:w="1985" w:type="dxa"/>
+          </w:tcPr>
+          <w:p>
+            <w:pPr>
+              <w:jc w:val="center"/>
+            </w:pPr>
+            <w:r>
+              <w:t>Famille nombreuse</w:t>
+            </w:r>
+          </w:p>
+        </w:tc>
+        <w:tc>
+          <w:tcPr>
+            <w:tcW w:w="992" w:type="dxa"/>
+          </w:tcPr>
+          <w:p>
+            <w:pPr>
+              <w:jc w:val="center"/>
+            </w:pPr>
+            <w:r>
+              <w:t>2</w:t>
+            </w:r>
+          </w:p>
+        </w:tc>
+      </w:tr>
+    </w:tbl>
+    <w:p/>
+    <w:p>
+      <w:pPr>
+        <w:pStyle w:val="Titre1"/>
+      </w:pPr>
+      <w:r>
+        <w:t>Affichage des horaires de train</w:t>
+      </w:r>
+    </w:p>
+    <w:p>
+      <w:pPr>
+        <w:ind w:left="432"/>
+      </w:pPr>
+      <w:r>
+        <w:t>Dans la rubrique « V</w:t>
+      </w:r>
+      <w:r>
+        <w:t>é</w:t>
+      </w:r>
+      <w:r>
+        <w:t>rifier l’horaire d’un train »</w:t>
+      </w:r>
+      <w:r>
+        <w:t xml:space="preserve">, </w:t>
+      </w:r>
+      <w:r>
+        <w:t>vous aurez la possibilité de consulter l’horaire d’un train de trois manières différentes :</w:t>
+      </w:r>
+    </w:p>
+    <w:p>
+      <w:pPr>
+        <w:pStyle w:val="Paragraphedeliste"/>
+        <w:numPr>
+          <w:ilvl w:val="0"/>
+          <w:numId w:val="29"/>
+        </w:numPr>
+      </w:pPr>
+      <w:r>
+        <w:t xml:space="preserve">En cherchant </w:t>
+      </w:r>
+      <w:r>
+        <w:t>les prochains trains qui partent d’une certaine gare à partir d’une certaine heure (« Départs ») ;</w:t>
+      </w:r>
+    </w:p>
+    <w:p>
+      <w:pPr>
+        <w:pStyle w:val="Paragraphedeliste"/>
+        <w:numPr>
+          <w:ilvl w:val="0"/>
+          <w:numId w:val="29"/>
+        </w:numPr>
+      </w:pPr>
+      <w:r>
+        <w:t>En cherchant les prochains trains qui arrivent dans une certaine gare au maximum à une certaine heure (« Arrivées ») ;</w:t>
+      </w:r>
+    </w:p>
+    <w:p>
+      <w:pPr>
+        <w:pStyle w:val="Paragraphedeliste"/>
+        <w:numPr>
+          <w:ilvl w:val="0"/>
+          <w:numId w:val="29"/>
+        </w:numPr>
+      </w:pPr>
+      <w:r>
+        <w:t>En cherchant un certain itinéraire d’une certaine gare vers une autre gare à partir d’une certaine heure</w:t>
+      </w:r>
+      <w:r>
+        <w:t xml:space="preserve"> (« Itinéraire »).</w:t>
+      </w:r>
       <w:bookmarkStart w:id="0" w:name="_GoBack"/>
       <w:bookmarkEnd w:id="0"/>
     </w:p>
@@ -3007,18 +3666,10 @@
         <w:pStyle w:val="Titre1"/>
       </w:pPr>
       <w:r>
-        <w:lastRenderedPageBreak/>
-        <w:t>Abonnements déjà créés</w:t>
+        <w:t>Utilisation du simulateur si l’écran n’est pas tactile</w:t>
       </w:r>
     </w:p>
-    <w:p>
-      <w:pPr>
-        <w:pStyle w:val="Titre1"/>
-      </w:pPr>
-      <w:r>
-        <w:t>Utilisation du simulateur si l’écran n’est pas tactile</w:t>
-      </w:r>
-    </w:p>
+    <w:p/>
     <w:p>
       <w:pPr>
         <w:ind w:left="709" w:firstLine="60"/>
@@ -5453,6 +6104,119 @@
     </w:lvl>
   </w:abstractNum>
   <w:abstractNum w:abstractNumId="23" w15:restartNumberingAfterBreak="0">
+    <w:nsid w:val="57BA42D5"/>
+    <w:multiLevelType w:val="hybridMultilevel"/>
+    <w:tmpl w:val="08CA928A"/>
+    <w:lvl w:ilvl="0" w:tplc="06F0653C">
+      <w:start w:val="6"/>
+      <w:numFmt w:val="bullet"/>
+      <w:lvlText w:val="-"/>
+      <w:lvlJc w:val="left"/>
+      <w:pPr>
+        <w:ind w:left="792" w:hanging="360"/>
+      </w:pPr>
+      <w:rPr>
+        <w:rFonts w:ascii="Calibri" w:eastAsiaTheme="minorHAnsi" w:hAnsi="Calibri" w:cs="Calibri" w:hint="default"/>
+      </w:rPr>
+    </w:lvl>
+    <w:lvl w:ilvl="1" w:tplc="080C0003" w:tentative="1">
+      <w:start w:val="1"/>
+      <w:numFmt w:val="bullet"/>
+      <w:lvlText w:val="o"/>
+      <w:lvlJc w:val="left"/>
+      <w:pPr>
+        <w:ind w:left="1512" w:hanging="360"/>
+      </w:pPr>
+      <w:rPr>
+        <w:rFonts w:ascii="Courier New" w:hAnsi="Courier New" w:cs="Courier New" w:hint="default"/>
+      </w:rPr>
+    </w:lvl>
+    <w:lvl w:ilvl="2" w:tplc="080C0005" w:tentative="1">
+      <w:start w:val="1"/>
+      <w:numFmt w:val="bullet"/>
+      <w:lvlText w:val=""/>
+      <w:lvlJc w:val="left"/>
+      <w:pPr>
+        <w:ind w:left="2232" w:hanging="360"/>
+      </w:pPr>
+      <w:rPr>
+        <w:rFonts w:ascii="Wingdings" w:hAnsi="Wingdings" w:hint="default"/>
+      </w:rPr>
+    </w:lvl>
+    <w:lvl w:ilvl="3" w:tplc="080C0001" w:tentative="1">
+      <w:start w:val="1"/>
+      <w:numFmt w:val="bullet"/>
+      <w:lvlText w:val=""/>
+      <w:lvlJc w:val="left"/>
+      <w:pPr>
+        <w:ind w:left="2952" w:hanging="360"/>
+      </w:pPr>
+      <w:rPr>
+        <w:rFonts w:ascii="Symbol" w:hAnsi="Symbol" w:hint="default"/>
+      </w:rPr>
+    </w:lvl>
+    <w:lvl w:ilvl="4" w:tplc="080C0003" w:tentative="1">
+      <w:start w:val="1"/>
+      <w:numFmt w:val="bullet"/>
+      <w:lvlText w:val="o"/>
+      <w:lvlJc w:val="left"/>
+      <w:pPr>
+        <w:ind w:left="3672" w:hanging="360"/>
+      </w:pPr>
+      <w:rPr>
+        <w:rFonts w:ascii="Courier New" w:hAnsi="Courier New" w:cs="Courier New" w:hint="default"/>
+      </w:rPr>
+    </w:lvl>
+    <w:lvl w:ilvl="5" w:tplc="080C0005" w:tentative="1">
+      <w:start w:val="1"/>
+      <w:numFmt w:val="bullet"/>
+      <w:lvlText w:val=""/>
+      <w:lvlJc w:val="left"/>
+      <w:pPr>
+        <w:ind w:left="4392" w:hanging="360"/>
+      </w:pPr>
+      <w:rPr>
+        <w:rFonts w:ascii="Wingdings" w:hAnsi="Wingdings" w:hint="default"/>
+      </w:rPr>
+    </w:lvl>
+    <w:lvl w:ilvl="6" w:tplc="080C0001" w:tentative="1">
+      <w:start w:val="1"/>
+      <w:numFmt w:val="bullet"/>
+      <w:lvlText w:val=""/>
+      <w:lvlJc w:val="left"/>
+      <w:pPr>
+        <w:ind w:left="5112" w:hanging="360"/>
+      </w:pPr>
+      <w:rPr>
+        <w:rFonts w:ascii="Symbol" w:hAnsi="Symbol" w:hint="default"/>
+      </w:rPr>
+    </w:lvl>
+    <w:lvl w:ilvl="7" w:tplc="080C0003" w:tentative="1">
+      <w:start w:val="1"/>
+      <w:numFmt w:val="bullet"/>
+      <w:lvlText w:val="o"/>
+      <w:lvlJc w:val="left"/>
+      <w:pPr>
+        <w:ind w:left="5832" w:hanging="360"/>
+      </w:pPr>
+      <w:rPr>
+        <w:rFonts w:ascii="Courier New" w:hAnsi="Courier New" w:cs="Courier New" w:hint="default"/>
+      </w:rPr>
+    </w:lvl>
+    <w:lvl w:ilvl="8" w:tplc="080C0005" w:tentative="1">
+      <w:start w:val="1"/>
+      <w:numFmt w:val="bullet"/>
+      <w:lvlText w:val=""/>
+      <w:lvlJc w:val="left"/>
+      <w:pPr>
+        <w:ind w:left="6552" w:hanging="360"/>
+      </w:pPr>
+      <w:rPr>
+        <w:rFonts w:ascii="Wingdings" w:hAnsi="Wingdings" w:hint="default"/>
+      </w:rPr>
+    </w:lvl>
+  </w:abstractNum>
+  <w:abstractNum w:abstractNumId="24" w15:restartNumberingAfterBreak="0">
     <w:nsid w:val="6F3D5726"/>
     <w:multiLevelType w:val="multilevel"/>
     <w:tmpl w:val="F188965C"/>
@@ -5547,7 +6311,7 @@
       </w:pPr>
     </w:lvl>
   </w:abstractNum>
-  <w:abstractNum w:abstractNumId="24" w15:restartNumberingAfterBreak="0">
+  <w:abstractNum w:abstractNumId="25" w15:restartNumberingAfterBreak="0">
     <w:nsid w:val="71772E22"/>
     <w:multiLevelType w:val="hybridMultilevel"/>
     <w:tmpl w:val="A4D03558"/>
@@ -5661,7 +6425,7 @@
       </w:rPr>
     </w:lvl>
   </w:abstractNum>
-  <w:abstractNum w:abstractNumId="25" w15:restartNumberingAfterBreak="0">
+  <w:abstractNum w:abstractNumId="26" w15:restartNumberingAfterBreak="0">
     <w:nsid w:val="7DBA130C"/>
     <w:multiLevelType w:val="hybridMultilevel"/>
     <w:tmpl w:val="C0700D06"/>
@@ -5773,7 +6537,7 @@
       </w:rPr>
     </w:lvl>
   </w:abstractNum>
-  <w:abstractNum w:abstractNumId="26" w15:restartNumberingAfterBreak="0">
+  <w:abstractNum w:abstractNumId="27" w15:restartNumberingAfterBreak="0">
     <w:nsid w:val="7F010FDD"/>
     <w:multiLevelType w:val="multilevel"/>
     <w:tmpl w:val="3AE259BA"/>
@@ -5863,7 +6627,7 @@
     <w:abstractNumId w:val="2"/>
   </w:num>
   <w:num w:numId="2">
-    <w:abstractNumId w:val="24"/>
+    <w:abstractNumId w:val="25"/>
   </w:num>
   <w:num w:numId="3">
     <w:abstractNumId w:val="16"/>
@@ -5878,7 +6642,7 @@
     <w:abstractNumId w:val="8"/>
   </w:num>
   <w:num w:numId="7">
-    <w:abstractNumId w:val="26"/>
+    <w:abstractNumId w:val="27"/>
   </w:num>
   <w:num w:numId="8">
     <w:abstractNumId w:val="18"/>
@@ -5947,7 +6711,7 @@
     <w:abstractNumId w:val="7"/>
   </w:num>
   <w:num w:numId="21">
-    <w:abstractNumId w:val="25"/>
+    <w:abstractNumId w:val="26"/>
   </w:num>
   <w:num w:numId="22">
     <w:abstractNumId w:val="6"/>
@@ -5965,13 +6729,16 @@
     <w:abstractNumId w:val="3"/>
   </w:num>
   <w:num w:numId="27">
-    <w:abstractNumId w:val="23"/>
+    <w:abstractNumId w:val="24"/>
   </w:num>
   <w:num w:numId="28">
-    <w:abstractNumId w:val="23"/>
+    <w:abstractNumId w:val="24"/>
     <w:lvlOverride w:ilvl="0">
       <w:startOverride w:val="1"/>
     </w:lvlOverride>
+  </w:num>
+  <w:num w:numId="29">
+    <w:abstractNumId w:val="23"/>
   </w:num>
 </w:numbering>
 </file>
@@ -7252,7 +8019,7 @@
 </file>
 
 <file path=customXml/itemProps1.xml><?xml version="1.0" encoding="utf-8"?>
-<ds:datastoreItem xmlns:ds="http://schemas.openxmlformats.org/officeDocument/2006/customXml" ds:itemID="{FE2F1C53-8D58-41B5-B6F2-4A1FE3ECDBD3}">
+<ds:datastoreItem xmlns:ds="http://schemas.openxmlformats.org/officeDocument/2006/customXml" ds:itemID="{4DDCFF2B-599F-4ADF-A41D-8D1F1E65209C}">
   <ds:schemaRefs>
     <ds:schemaRef ds:uri="http://schemas.openxmlformats.org/officeDocument/2006/bibliography"/>
   </ds:schemaRefs>

</xml_diff>

<commit_message>
Mise a jour de l'abo à l'impression
</commit_message>
<xml_diff>
--- a/Implementation/Rapports et rendus/manuel d'utilisation.docx
+++ b/Implementation/Rapports et rendus/manuel d'utilisation.docx
@@ -2,10 +2,7 @@
 <file path=word/document.xml><?xml version="1.0" encoding="utf-8"?>
 <w:document xmlns:wpc="http://schemas.microsoft.com/office/word/2010/wordprocessingCanvas" xmlns:cx="http://schemas.microsoft.com/office/drawing/2014/chartex" xmlns:cx1="http://schemas.microsoft.com/office/drawing/2015/9/8/chartex" xmlns:cx2="http://schemas.microsoft.com/office/drawing/2015/10/21/chartex" xmlns:cx3="http://schemas.microsoft.com/office/drawing/2016/5/9/chartex" xmlns:cx4="http://schemas.microsoft.com/office/drawing/2016/5/10/chartex" xmlns:cx5="http://schemas.microsoft.com/office/drawing/2016/5/11/chartex" xmlns:cx6="http://schemas.microsoft.com/office/drawing/2016/5/12/chartex" xmlns:cx7="http://schemas.microsoft.com/office/drawing/2016/5/13/chartex" xmlns:cx8="http://schemas.microsoft.com/office/drawing/2016/5/14/chartex" xmlns:mc="http://schemas.openxmlformats.org/markup-compatibility/2006" xmlns:aink="http://schemas.microsoft.com/office/drawing/2016/ink" xmlns:am3d="http://schemas.microsoft.com/office/drawing/2017/model3d" xmlns:o="urn:schemas-microsoft-com:office:office" xmlns:r="http://schemas.openxmlformats.org/officeDocument/2006/relationships" xmlns:m="http://schemas.openxmlformats.org/officeDocument/2006/math" xmlns:v="urn:schemas-microsoft-com:vml" xmlns:wp14="http://schemas.microsoft.com/office/word/2010/wordprocessingDrawing" xmlns:wp="http://schemas.openxmlformats.org/drawingml/2006/wordprocessingDrawing" xmlns:w10="urn:schemas-microsoft-com:office:word" xmlns:w="http://schemas.openxmlformats.org/wordprocessingml/2006/main" xmlns:w14="http://schemas.microsoft.com/office/word/2010/wordml" xmlns:w15="http://schemas.microsoft.com/office/word/2012/wordml" xmlns:w16cid="http://schemas.microsoft.com/office/word/2016/wordml/cid" xmlns:w16se="http://schemas.microsoft.com/office/word/2015/wordml/symex" xmlns:wpg="http://schemas.microsoft.com/office/word/2010/wordprocessingGroup" xmlns:wpi="http://schemas.microsoft.com/office/word/2010/wordprocessingInk" xmlns:wne="http://schemas.microsoft.com/office/word/2006/wordml" xmlns:wps="http://schemas.microsoft.com/office/word/2010/wordprocessingShape" mc:Ignorable="w14 w15 w16se w16cid wp14">
   <w:body>
-    <w:p>
-      <w:bookmarkStart w:id="0" w:name="_GoBack"/>
-      <w:bookmarkEnd w:id="0"/>
-    </w:p>
+    <w:p/>
     <w:p>
       <w:pPr>
         <w:jc w:val="center"/>
@@ -2149,6 +2146,8 @@
       <w:r>
         <w:t xml:space="preserve"> Par défaut, les dimensions sont fixées à 1280x720. Vous ne devez donc pas forcément taper les dimensions à chaque fois que vous utilisez l’application.</w:t>
       </w:r>
+      <w:bookmarkStart w:id="0" w:name="_GoBack"/>
+      <w:bookmarkEnd w:id="0"/>
     </w:p>
     <w:p>
       <w:pPr>
@@ -3591,7 +3590,39 @@
         </w:tc>
       </w:tr>
     </w:tbl>
-    <w:p/>
+    <w:p>
+      <w:pPr>
+        <w:jc w:val="center"/>
+        <w:rPr>
+          <w:sz w:val="8"/>
+          <w:szCs w:val="8"/>
+          <w:u w:val="single"/>
+        </w:rPr>
+      </w:pPr>
+    </w:p>
+    <w:p>
+      <w:pPr>
+        <w:jc w:val="center"/>
+      </w:pPr>
+      <w:r>
+        <w:rPr>
+          <w:u w:val="single"/>
+        </w:rPr>
+        <w:t>N.B.</w:t>
+      </w:r>
+      <w:r>
+        <w:t> </w:t>
+      </w:r>
+      <w:r>
+        <w:t>: Le registre national est accepté si et seulement s</w:t>
+      </w:r>
+      <w:r>
+        <w:t>’i</w:t>
+      </w:r>
+      <w:r>
+        <w:t>l comporte exactement 11 chiffres.</w:t>
+      </w:r>
+    </w:p>
     <w:p>
       <w:pPr>
         <w:pStyle w:val="Titre1"/>
@@ -8020,7 +8051,7 @@
 </file>
 
 <file path=customXml/itemProps1.xml><?xml version="1.0" encoding="utf-8"?>
-<ds:datastoreItem xmlns:ds="http://schemas.openxmlformats.org/officeDocument/2006/customXml" ds:itemID="{3055495B-7246-473A-B246-196CC647C1BE}">
+<ds:datastoreItem xmlns:ds="http://schemas.openxmlformats.org/officeDocument/2006/customXml" ds:itemID="{23785741-2BDE-4AEF-89A1-47C2B1A9D403}">
   <ds:schemaRefs>
     <ds:schemaRef ds:uri="http://schemas.openxmlformats.org/officeDocument/2006/bibliography"/>
   </ds:schemaRefs>

</xml_diff>

<commit_message>
quelle merde ces conflits
</commit_message>
<xml_diff>
--- a/Implementation/Rapports et rendus/manuel d'utilisation.docx
+++ b/Implementation/Rapports et rendus/manuel d'utilisation.docx
@@ -2707,6 +2707,9 @@
         <w:lastRenderedPageBreak/>
         <w:t>Gares disponibles</w:t>
       </w:r>
+      <w:r>
+        <w:t> :</w:t>
+      </w:r>
     </w:p>
     <w:p>
       <w:pPr>
@@ -2763,7 +2766,19 @@
         <w:t xml:space="preserve">par carte </w:t>
       </w:r>
       <w:r>
-        <w:t>dans l’application, cinq cartes ont été crées et sont mise à votre disposition.</w:t>
+        <w:t>dans l’application, cinq cartes ont été cré</w:t>
+      </w:r>
+      <w:r>
+        <w:t>é</w:t>
+      </w:r>
+      <w:r>
+        <w:t>es et sont mise</w:t>
+      </w:r>
+      <w:r>
+        <w:t>s</w:t>
+      </w:r>
+      <w:r>
+        <w:t xml:space="preserve"> à votre disposition.</w:t>
       </w:r>
     </w:p>
     <w:p>
@@ -3073,7 +3088,7 @@
     </w:p>
     <w:p>
       <w:pPr>
-        <w:jc w:val="both"/>
+        <w:jc w:val="center"/>
       </w:pPr>
       <w:r>
         <w:rPr>
@@ -3082,7 +3097,19 @@
         <w:t>N.B.</w:t>
       </w:r>
       <w:r>
-        <w:t xml:space="preserve"> : Les numéros de carte sont ici écrits avec des espaces afin de faciliter la lecture. Le numéro réel de la carte est </w:t>
+        <w:t xml:space="preserve"> : Les numéros de carte sont ici écrits avec des espaces afin de faciliter la lecture. </w:t>
+      </w:r>
+      <w:r>
+        <w:t xml:space="preserve">                                              </w:t>
+      </w:r>
+      <w:r>
+        <w:t xml:space="preserve">Le numéro réel </w:t>
+      </w:r>
+      <w:r>
+        <w:t>d’une</w:t>
+      </w:r>
+      <w:r>
+        <w:t xml:space="preserve"> carte est </w:t>
       </w:r>
       <w:r>
         <w:t xml:space="preserve">le même </w:t>
@@ -3123,7 +3150,19 @@
         <w:jc w:val="both"/>
       </w:pPr>
       <w:r>
-        <w:t>Dans la rubrique Acheter/Renouveler un abonnement, vous aurez l’occasion d’acheter un nouvel abonnement ou d’en renouveler un existant. La création d’un abonnement va être définitive, dans le sens où l’abonnement sera ajouté à la base de données. Afin de faciliter la simulation du distributeur, nous avons déjà créé quelques abonnements que je vais citer ci-dessous :</w:t>
+        <w:t>Dans l</w:t>
+      </w:r>
+      <w:r>
+        <w:t>es</w:t>
+      </w:r>
+      <w:r>
+        <w:t xml:space="preserve"> rubrique</w:t>
+      </w:r>
+      <w:r>
+        <w:t>s</w:t>
+      </w:r>
+      <w:r>
+        <w:t xml:space="preserve"> Acheter/Renouveler un abonnement, vous aurez l’occasion d’acheter un nouvel abonnement ou d’en renouveler un existant. La création d’un abonnement va être définitive, dans le sens où l’abonnement sera ajouté à la base de données. Afin de faciliter la simulation du distributeur, nous avons déjà créé quelques abonnements que je vais citer ci-dessous :</w:t>
       </w:r>
     </w:p>
     <w:tbl>
@@ -7826,23 +7865,21 @@
           <w:rFonts w:cstheme="minorHAnsi"/>
           <w:szCs w:val="28"/>
         </w:rPr>
-        <w:t xml:space="preserve">Si l’heure rentrée est entre </w:t>
-      </w:r>
-      <w:proofErr w:type="gramStart"/>
-      <w:r>
-        <w:rPr>
-          <w:rFonts w:cstheme="minorHAnsi"/>
-          <w:szCs w:val="28"/>
-        </w:rPr>
-        <w:t>23:</w:t>
-      </w:r>
-      <w:proofErr w:type="gramEnd"/>
-      <w:r>
-        <w:rPr>
-          <w:rFonts w:cstheme="minorHAnsi"/>
-          <w:szCs w:val="28"/>
-        </w:rPr>
-        <w:t>00 et 23:59 dans les heures de départs (sections « Départs » et « Itinéraire »), ce seront les 5 premiers horaires du lendemain qui seront affichés.</w:t>
+        <w:t xml:space="preserve">Si l’heure entrée est </w:t>
+      </w:r>
+      <w:r>
+        <w:rPr>
+          <w:rFonts w:cstheme="minorHAnsi"/>
+          <w:szCs w:val="28"/>
+        </w:rPr>
+        <w:t>plus tard que l’heure du dernier départ</w:t>
+      </w:r>
+      <w:r>
+        <w:rPr>
+          <w:rFonts w:cstheme="minorHAnsi"/>
+          <w:szCs w:val="28"/>
+        </w:rPr>
+        <w:t xml:space="preserve"> (sections « Départs » et « Itinéraire »), ce seront les 5 premiers horaires du lendemain qui seront affichés.</w:t>
       </w:r>
     </w:p>
     <w:p>
@@ -7863,71 +7900,21 @@
           <w:rFonts w:cstheme="minorHAnsi"/>
           <w:szCs w:val="28"/>
         </w:rPr>
-        <w:t xml:space="preserve">Si l’heure rentrée est entre </w:t>
-      </w:r>
-      <w:proofErr w:type="gramStart"/>
-      <w:r>
-        <w:rPr>
-          <w:rFonts w:cstheme="minorHAnsi"/>
-          <w:szCs w:val="28"/>
-        </w:rPr>
-        <w:t>00:</w:t>
-      </w:r>
-      <w:proofErr w:type="gramEnd"/>
-      <w:r>
-        <w:rPr>
-          <w:rFonts w:cstheme="minorHAnsi"/>
-          <w:szCs w:val="28"/>
-        </w:rPr>
-        <w:t>00 et 3</w:t>
-      </w:r>
-      <w:r>
-        <w:rPr>
-          <w:rFonts w:cstheme="minorHAnsi"/>
-          <w:szCs w:val="28"/>
-        </w:rPr>
-        <w:t>:</w:t>
-      </w:r>
-      <w:r>
-        <w:rPr>
-          <w:rFonts w:cstheme="minorHAnsi"/>
-          <w:szCs w:val="28"/>
-        </w:rPr>
-        <w:t>59 dans les heures d’arrivées (section « Arrivées »), ce seront les 5 derniers horaires de la veille qui seront affichés.</w:t>
-      </w:r>
-    </w:p>
-    <w:p>
-      <w:pPr>
-        <w:pStyle w:val="Paragraphedeliste"/>
-        <w:ind w:left="2160"/>
-        <w:jc w:val="both"/>
-        <w:rPr>
-          <w:rFonts w:cstheme="minorHAnsi"/>
-          <w:szCs w:val="28"/>
-        </w:rPr>
-      </w:pPr>
-      <w:r>
-        <w:rPr>
-          <w:rFonts w:cstheme="minorHAnsi"/>
-          <w:szCs w:val="28"/>
-        </w:rPr>
-        <w:t xml:space="preserve">N.B. : Il se peut que certains résultats n’affichent rien, c’est soit que l’heure de recherche est trop tard ou trop tôt (ex : </w:t>
-      </w:r>
-      <w:proofErr w:type="gramStart"/>
-      <w:r>
-        <w:rPr>
-          <w:rFonts w:cstheme="minorHAnsi"/>
-          <w:szCs w:val="28"/>
-        </w:rPr>
-        <w:t>22:</w:t>
-      </w:r>
-      <w:proofErr w:type="gramEnd"/>
-      <w:r>
-        <w:rPr>
-          <w:rFonts w:cstheme="minorHAnsi"/>
-          <w:szCs w:val="28"/>
-        </w:rPr>
-        <w:t>59 pour les heures de départs ou 4:00 pour les heures d’arrivées).</w:t>
+        <w:t xml:space="preserve">Si l’heure entrée est </w:t>
+      </w:r>
+      <w:r>
+        <w:rPr>
+          <w:rFonts w:cstheme="minorHAnsi"/>
+          <w:szCs w:val="28"/>
+        </w:rPr>
+        <w:t>plus tôt que l’heure de la première arrivée</w:t>
+      </w:r>
+      <w:r>
+        <w:rPr>
+          <w:rFonts w:cstheme="minorHAnsi"/>
+          <w:szCs w:val="28"/>
+        </w:rPr>
+        <w:t xml:space="preserve"> (section « Arrivées »), ce seront les 5 derniers horaires de la veille qui seront affichés.</w:t>
       </w:r>
     </w:p>
     <w:p>
@@ -8265,7 +8252,6 @@
           <w:rFonts w:cstheme="minorHAnsi"/>
           <w:szCs w:val="28"/>
         </w:rPr>
-        <w:lastRenderedPageBreak/>
         <w:t>Plus précisément, les boutons « Démarrer », « Ok », « Valider », « Rechercher »,</w:t>
       </w:r>
       <w:r>
@@ -8712,7 +8698,6 @@
         <w:pStyle w:val="Titre1"/>
       </w:pPr>
       <w:r>
-        <w:lastRenderedPageBreak/>
         <w:t>Utilisation des fentes :</w:t>
       </w:r>
     </w:p>
@@ -8894,7 +8879,13 @@
         <w:jc w:val="both"/>
       </w:pPr>
       <w:r>
-        <w:t>Le lecteur de carte sert quant à lui à insérer et à retirer une carte bancaire. On peut choisir son numéro de carte via une fenêtre qui s’ouvre en annexe (voir section 13). Les touches du lecteur de carte ne servent qu’a entrer le code PIN lorsqu’il sera demandé.</w:t>
+        <w:t>Le lecteur de carte sert quant à lui à insérer et à retirer une carte bancaire. On peut choisir son numéro de carte via une fenêtre qui s’ouvre en annexe (voir section 1</w:t>
+      </w:r>
+      <w:r>
+        <w:t>4</w:t>
+      </w:r>
+      <w:r>
+        <w:t>). Les touches du lecteur de carte ne servent qu’a entrer le code PIN lorsqu’il sera demandé.</w:t>
       </w:r>
     </w:p>
     <w:p>
@@ -8961,7 +8952,13 @@
         <w:jc w:val="both"/>
       </w:pPr>
       <w:r>
-        <w:t>Lorsque nous appuyons sur le bouton « Scanner code » dans la partie renouveler un abonnement, une fenêtre s’affiche en plus. Il est dès lors demandé à l’utilisateur de choisir un numéro parmi ceux déjà existants (menu déroulant ; voir section 5 les numéros existants).</w:t>
+        <w:t xml:space="preserve">Lorsque nous appuyons sur le bouton « Scanner code » dans la partie renouveler un abonnement, une fenêtre s’affiche en plus. Il est dès lors demandé à l’utilisateur de choisir un numéro parmi ceux déjà existants (menu déroulant ; voir section </w:t>
+      </w:r>
+      <w:r>
+        <w:t>6 pour</w:t>
+      </w:r>
+      <w:r>
+        <w:t xml:space="preserve"> les numéros existants).</w:t>
       </w:r>
     </w:p>
     <w:p>
@@ -8995,6 +8992,9 @@
         <w:pStyle w:val="Paragraphedeliste"/>
         <w:ind w:left="1872"/>
         <w:jc w:val="both"/>
+        <w:rPr>
+          <w:sz w:val="2"/>
+        </w:rPr>
       </w:pPr>
     </w:p>
     <w:p>
@@ -9033,7 +9033,13 @@
         <w:jc w:val="both"/>
       </w:pPr>
       <w:r>
-        <w:t>Il faut en effet le taper avec le clavier numérique du clavier d’ordinateur dans le champ de texte prévu à cet effet (voir numéros de cartes disponibles à la section 4).</w:t>
+        <w:t xml:space="preserve">Il faut en effet le taper avec le clavier numérique du clavier d’ordinateur dans le champ de texte prévu à cet effet (voir numéros de cartes disponibles à la section </w:t>
+      </w:r>
+      <w:r>
+        <w:t>5</w:t>
+      </w:r>
+      <w:r>
+        <w:t>).</w:t>
       </w:r>
       <w:r>
         <w:t xml:space="preserve"> </w:t>
@@ -9073,6 +9079,9 @@
         <w:pStyle w:val="Paragraphedeliste"/>
         <w:ind w:left="1152"/>
         <w:jc w:val="both"/>
+        <w:rPr>
+          <w:sz w:val="2"/>
+        </w:rPr>
       </w:pPr>
     </w:p>
     <w:p>
@@ -9098,14 +9107,23 @@
         <w:jc w:val="both"/>
       </w:pPr>
       <w:r>
-        <w:t>Affiche simplement le montant rendu lors d’un paiement en liquide.</w:t>
+        <w:t>Affich</w:t>
+      </w:r>
+      <w:r>
+        <w:t xml:space="preserve">e </w:t>
+      </w:r>
+      <w:r>
+        <w:t>le montant rendu lors d’un paiement en liquide.</w:t>
       </w:r>
     </w:p>
     <w:p>
       <w:pPr>
         <w:pStyle w:val="Paragraphedeliste"/>
-        <w:ind w:left="1152"/>
+        <w:ind w:left="1872"/>
         <w:jc w:val="both"/>
+        <w:rPr>
+          <w:sz w:val="2"/>
+        </w:rPr>
       </w:pPr>
     </w:p>
     <w:p>
@@ -9131,8 +9149,20 @@
         <w:jc w:val="both"/>
       </w:pPr>
       <w:r>
-        <w:t>Affiche simplement un reçu de paiement.</w:t>
-      </w:r>
+        <w:t>Affiche un reçu de paiement.</w:t>
+      </w:r>
+    </w:p>
+    <w:p>
+      <w:pPr>
+        <w:pStyle w:val="Paragraphedeliste"/>
+        <w:ind w:left="1872"/>
+        <w:jc w:val="both"/>
+        <w:rPr>
+          <w:sz w:val="2"/>
+        </w:rPr>
+      </w:pPr>
+      <w:bookmarkStart w:id="0" w:name="_GoBack"/>
+      <w:bookmarkEnd w:id="0"/>
     </w:p>
     <w:p>
       <w:pPr>
@@ -9144,7 +9174,6 @@
         <w:jc w:val="both"/>
       </w:pPr>
       <w:r>
-        <w:lastRenderedPageBreak/>
         <w:t>Afficher la commande :</w:t>
       </w:r>
     </w:p>
@@ -9203,6 +9232,7 @@
         <w:jc w:val="both"/>
       </w:pPr>
       <w:r>
+        <w:lastRenderedPageBreak/>
         <w:t xml:space="preserve">Par exemple, pour imprimer, la simulation d’impression est effectuée avec un petit délai, </w:t>
       </w:r>
       <w:r>
@@ -9231,8 +9261,6 @@
       <w:r>
         <w:t>-</w:t>
       </w:r>
-      <w:bookmarkStart w:id="0" w:name="_GoBack"/>
-      <w:bookmarkEnd w:id="0"/>
       <w:r>
         <w:t>elle aussi équipée d’un temps d’affichage (de 15 secondes) afin de permettre au distributeur de revenir à l’acc</w:t>
       </w:r>
@@ -14473,7 +14501,7 @@
 </file>
 
 <file path=customXml/itemProps1.xml><?xml version="1.0" encoding="utf-8"?>
-<ds:datastoreItem xmlns:ds="http://schemas.openxmlformats.org/officeDocument/2006/customXml" ds:itemID="{147533E4-AD46-458A-905A-AB94BF3CAC94}">
+<ds:datastoreItem xmlns:ds="http://schemas.openxmlformats.org/officeDocument/2006/customXml" ds:itemID="{EDE03058-9DE7-404D-B6B4-CA58AE7C52FB}">
   <ds:schemaRefs>
     <ds:schemaRef ds:uri="http://schemas.openxmlformats.org/officeDocument/2006/bibliography"/>
   </ds:schemaRefs>

</xml_diff>

<commit_message>
fin projet normalement je mets le dossier ML... sur moodle
</commit_message>
<xml_diff>
--- a/Implementation/Rapports et rendus/manuel d'utilisation.docx
+++ b/Implementation/Rapports et rendus/manuel d'utilisation.docx
@@ -52,8 +52,18 @@
           <w:sz w:val="36"/>
           <w:szCs w:val="36"/>
         </w:rPr>
-        <w:t>Manuel d’utilisation</w:t>
-      </w:r>
+        <w:t>M</w:t>
+      </w:r>
+      <w:r>
+        <w:rPr>
+          <w:rFonts w:ascii="Abadi" w:hAnsi="Abadi"/>
+          <w:sz w:val="36"/>
+          <w:szCs w:val="36"/>
+        </w:rPr>
+        <w:t>ode d’emploi</w:t>
+      </w:r>
+      <w:bookmarkStart w:id="0" w:name="_GoBack"/>
+      <w:bookmarkEnd w:id="0"/>
     </w:p>
     <w:p>
       <w:pPr>
@@ -1635,20 +1645,11 @@
     <w:p>
       <w:pPr>
         <w:pStyle w:val="Titre2"/>
-        <w:rPr>
-          <w:rFonts w:ascii="Abadi" w:hAnsi="Abadi"/>
-        </w:rPr>
-      </w:pPr>
-      <w:r>
-        <w:rPr>
-          <w:rFonts w:ascii="Abadi" w:hAnsi="Abadi"/>
-        </w:rPr>
+      </w:pPr>
+      <w:r>
         <w:t>Gestion des pannes</w:t>
       </w:r>
       <w:r>
-        <w:rPr>
-          <w:rFonts w:ascii="Abadi" w:hAnsi="Abadi"/>
-        </w:rPr>
         <w:t> :</w:t>
       </w:r>
     </w:p>
@@ -3543,7 +3544,19 @@
         <w:rPr>
           <w:rFonts w:ascii="Abadi" w:hAnsi="Abadi"/>
         </w:rPr>
-        <w:t>Concernant le renouvellement d’abonnement, nous considérons qu’un utilisateur décide renouveler son abonnement si la date de celui-ci est expirée.</w:t>
+        <w:t>Concernant le renouvellement d’abonnement, nous considérons qu’un utilisateur décide</w:t>
+      </w:r>
+      <w:r>
+        <w:rPr>
+          <w:rFonts w:ascii="Abadi" w:hAnsi="Abadi"/>
+        </w:rPr>
+        <w:t xml:space="preserve"> de</w:t>
+      </w:r>
+      <w:r>
+        <w:rPr>
+          <w:rFonts w:ascii="Abadi" w:hAnsi="Abadi"/>
+        </w:rPr>
+        <w:t xml:space="preserve"> renouveler son abonnement si la date de celui-ci est expirée.</w:t>
       </w:r>
     </w:p>
     <w:p>
@@ -3699,8 +3712,6 @@
           <w:rFonts w:ascii="Abadi" w:hAnsi="Abadi"/>
         </w:rPr>
       </w:pPr>
-      <w:bookmarkStart w:id="0" w:name="_GoBack"/>
-      <w:bookmarkEnd w:id="0"/>
     </w:p>
     <w:p>
       <w:pPr>
@@ -14700,7 +14711,7 @@
 </file>
 
 <file path=customXml/itemProps1.xml><?xml version="1.0" encoding="utf-8"?>
-<ds:datastoreItem xmlns:ds="http://schemas.openxmlformats.org/officeDocument/2006/customXml" ds:itemID="{9033F322-8D89-4E98-95EA-D480C9410B76}">
+<ds:datastoreItem xmlns:ds="http://schemas.openxmlformats.org/officeDocument/2006/customXml" ds:itemID="{9341634C-AB70-443A-8B5A-B80AAD858297}">
   <ds:schemaRefs>
     <ds:schemaRef ds:uri="http://schemas.openxmlformats.org/officeDocument/2006/bibliography"/>
   </ds:schemaRefs>

</xml_diff>